<commit_message>
Update Caso de uso 03 - alterar produtos.docx
</commit_message>
<xml_diff>
--- a/Documentação/Descritivo/CRUD produtos/Caso de uso 03 - alterar produtos.docx
+++ b/Documentação/Descritivo/CRUD produtos/Caso de uso 03 - alterar produtos.docx
@@ -1,6 +1,6 @@
 
 <file path=word/document.xml><?xml version="1.0" encoding="utf-8"?>
-<w:document xmlns:wpc="http://schemas.microsoft.com/office/word/2010/wordprocessingCanvas" xmlns:mc="http://schemas.openxmlformats.org/markup-compatibility/2006" xmlns:o="urn:schemas-microsoft-com:office:office" xmlns:r="http://schemas.openxmlformats.org/officeDocument/2006/relationships" xmlns:m="http://schemas.openxmlformats.org/officeDocument/2006/math" xmlns:v="urn:schemas-microsoft-com:vml" xmlns:wp14="http://schemas.microsoft.com/office/word/2010/wordprocessingDrawing" xmlns:wp="http://schemas.openxmlformats.org/drawingml/2006/wordprocessingDrawing" xmlns:w10="urn:schemas-microsoft-com:office:word" xmlns:w="http://schemas.openxmlformats.org/wordprocessingml/2006/main" xmlns:w14="http://schemas.microsoft.com/office/word/2010/wordml" xmlns:w15="http://schemas.microsoft.com/office/word/2012/wordml" xmlns:wpg="http://schemas.microsoft.com/office/word/2010/wordprocessingGroup" xmlns:wpi="http://schemas.microsoft.com/office/word/2010/wordprocessingInk" xmlns:wne="http://schemas.microsoft.com/office/word/2006/wordml" xmlns:wps="http://schemas.microsoft.com/office/word/2010/wordprocessingShape" mc:Ignorable="w14 w15 wp14">
+<w:document xmlns:wpc="http://schemas.microsoft.com/office/word/2010/wordprocessingCanvas" xmlns:cx="http://schemas.microsoft.com/office/drawing/2014/chartex" xmlns:cx1="http://schemas.microsoft.com/office/drawing/2015/9/8/chartex" xmlns:cx2="http://schemas.microsoft.com/office/drawing/2015/10/21/chartex" xmlns:cx3="http://schemas.microsoft.com/office/drawing/2016/5/9/chartex" xmlns:cx4="http://schemas.microsoft.com/office/drawing/2016/5/10/chartex" xmlns:cx5="http://schemas.microsoft.com/office/drawing/2016/5/11/chartex" xmlns:cx6="http://schemas.microsoft.com/office/drawing/2016/5/12/chartex" xmlns:cx7="http://schemas.microsoft.com/office/drawing/2016/5/13/chartex" xmlns:cx8="http://schemas.microsoft.com/office/drawing/2016/5/14/chartex" xmlns:mc="http://schemas.openxmlformats.org/markup-compatibility/2006" xmlns:aink="http://schemas.microsoft.com/office/drawing/2016/ink" xmlns:am3d="http://schemas.microsoft.com/office/drawing/2017/model3d" xmlns:o="urn:schemas-microsoft-com:office:office" xmlns:r="http://schemas.openxmlformats.org/officeDocument/2006/relationships" xmlns:m="http://schemas.openxmlformats.org/officeDocument/2006/math" xmlns:v="urn:schemas-microsoft-com:vml" xmlns:wp14="http://schemas.microsoft.com/office/word/2010/wordprocessingDrawing" xmlns:wp="http://schemas.openxmlformats.org/drawingml/2006/wordprocessingDrawing" xmlns:w10="urn:schemas-microsoft-com:office:word" xmlns:w="http://schemas.openxmlformats.org/wordprocessingml/2006/main" xmlns:w14="http://schemas.microsoft.com/office/word/2010/wordml" xmlns:w15="http://schemas.microsoft.com/office/word/2012/wordml" xmlns:w16cex="http://schemas.microsoft.com/office/word/2018/wordml/cex" xmlns:w16cid="http://schemas.microsoft.com/office/word/2016/wordml/cid" xmlns:w16="http://schemas.microsoft.com/office/word/2018/wordml" xmlns:w16se="http://schemas.microsoft.com/office/word/2015/wordml/symex" xmlns:wpg="http://schemas.microsoft.com/office/word/2010/wordprocessingGroup" xmlns:wpi="http://schemas.microsoft.com/office/word/2010/wordprocessingInk" xmlns:wne="http://schemas.microsoft.com/office/word/2006/wordml" xmlns:wps="http://schemas.microsoft.com/office/word/2010/wordprocessingShape" mc:Ignorable="w14 w15 w16se w16cid w16 w16cex wp14">
   <w:body>
     <w:p>
       <w:pPr>
@@ -30,7 +30,7 @@
           <w:lang w:eastAsia="pt-BR"/>
         </w:rPr>
         <w:drawing>
-          <wp:inline distT="0" distB="0" distL="0" distR="0" wp14:anchorId="0521EEF6" wp14:editId="01D911A3">
+          <wp:inline distT="0" distB="0" distL="0" distR="0" wp14:anchorId="3235B522" wp14:editId="3235B523">
             <wp:extent cx="4761905" cy="4761905"/>
             <wp:effectExtent l="0" t="0" r="635" b="635"/>
             <wp:docPr id="2" name="Imagem 2"/>
@@ -80,10 +80,7 @@
         <w:pStyle w:val="Ttulo"/>
       </w:pPr>
       <w:r>
-        <w:t>Alterar</w:t>
-      </w:r>
-      <w:r>
-        <w:t xml:space="preserve"> Produtos</w:t>
+        <w:t>Alterar Produtos</w:t>
       </w:r>
     </w:p>
     <w:p>
@@ -349,13 +346,7 @@
               <w:rPr>
                 <w:rFonts w:cs="Arial"/>
               </w:rPr>
-              <w:t>Alterar</w:t>
-            </w:r>
-            <w:r>
-              <w:rPr>
-                <w:rFonts w:cs="Arial"/>
-              </w:rPr>
-              <w:t xml:space="preserve"> Produtos</w:t>
+              <w:t>Alterar Produtos</w:t>
             </w:r>
           </w:p>
         </w:tc>
@@ -383,16 +374,14 @@
               <w:rPr>
                 <w:rFonts w:cs="Arial"/>
               </w:rPr>
-              <w:t xml:space="preserve">Renan </w:t>
-            </w:r>
-            <w:proofErr w:type="spellStart"/>
+              <w:t>Renan Brini</w:t>
+            </w:r>
             <w:r>
               <w:rPr>
                 <w:rFonts w:cs="Arial"/>
               </w:rPr>
-              <w:t>Brini</w:t>
-            </w:r>
-            <w:proofErr w:type="spellEnd"/>
+              <w:t xml:space="preserve"> / Victoria Schoene</w:t>
+            </w:r>
           </w:p>
         </w:tc>
       </w:tr>
@@ -524,62 +513,16 @@
           <w:sz w:val="24"/>
           <w:szCs w:val="32"/>
         </w:rPr>
-        <w:t xml:space="preserve">Grupo: Renan </w:t>
-      </w:r>
-      <w:proofErr w:type="spellStart"/>
+        <w:t>Grupo: Renan Brini, Erlon França,</w:t>
+      </w:r>
       <w:r>
         <w:rPr>
           <w:b/>
           <w:sz w:val="24"/>
           <w:szCs w:val="32"/>
         </w:rPr>
-        <w:t>Brini</w:t>
-      </w:r>
-      <w:proofErr w:type="spellEnd"/>
-      <w:r>
-        <w:rPr>
-          <w:b/>
-          <w:sz w:val="24"/>
-          <w:szCs w:val="32"/>
-        </w:rPr>
-        <w:t xml:space="preserve">, </w:t>
-      </w:r>
-      <w:proofErr w:type="spellStart"/>
-      <w:r>
-        <w:rPr>
-          <w:b/>
-          <w:sz w:val="24"/>
-          <w:szCs w:val="32"/>
-        </w:rPr>
-        <w:t>Erlon</w:t>
-      </w:r>
-      <w:proofErr w:type="spellEnd"/>
-      <w:r>
-        <w:rPr>
-          <w:b/>
-          <w:sz w:val="24"/>
-          <w:szCs w:val="32"/>
-        </w:rPr>
-        <w:t xml:space="preserve"> França,</w:t>
-      </w:r>
-      <w:r>
-        <w:rPr>
-          <w:b/>
-          <w:sz w:val="24"/>
-          <w:szCs w:val="32"/>
-        </w:rPr>
-        <w:t xml:space="preserve"> Renan Azeredo, Victoria </w:t>
-      </w:r>
-      <w:proofErr w:type="spellStart"/>
-      <w:r>
-        <w:rPr>
-          <w:b/>
-          <w:sz w:val="24"/>
-          <w:szCs w:val="32"/>
-        </w:rPr>
-        <w:t>Schoene</w:t>
-      </w:r>
-      <w:proofErr w:type="spellEnd"/>
+        <w:t xml:space="preserve"> Renan Azeredo, Victoria Schoene</w:t>
+      </w:r>
     </w:p>
     <w:p>
       <w:pPr>
@@ -666,138 +609,85 @@
             </w:rPr>
             <w:fldChar w:fldCharType="separate"/>
           </w:r>
-          <w:bookmarkStart w:id="1" w:name="_GoBack"/>
-          <w:bookmarkEnd w:id="1"/>
-          <w:r>
-            <w:rPr>
-              <w:rStyle w:val="Hyperlink"/>
-              <w:rFonts w:eastAsiaTheme="majorEastAsia"/>
-              <w:noProof/>
-            </w:rPr>
-            <w:fldChar w:fldCharType="begin"/>
-          </w:r>
-          <w:r>
-            <w:rPr>
-              <w:rStyle w:val="Hyperlink"/>
-              <w:rFonts w:eastAsiaTheme="majorEastAsia"/>
-              <w:noProof/>
-            </w:rPr>
-            <w:instrText xml:space="preserve"> </w:instrText>
-          </w:r>
-          <w:r>
-            <w:rPr>
-              <w:noProof/>
-            </w:rPr>
-            <w:instrText>HYPERLINK \l "_Toc59008714"</w:instrText>
-          </w:r>
-          <w:r>
-            <w:rPr>
-              <w:rStyle w:val="Hyperlink"/>
-              <w:rFonts w:eastAsiaTheme="majorEastAsia"/>
-              <w:noProof/>
-            </w:rPr>
-            <w:instrText xml:space="preserve"> </w:instrText>
-          </w:r>
-          <w:r>
-            <w:rPr>
-              <w:rStyle w:val="Hyperlink"/>
-              <w:rFonts w:eastAsiaTheme="majorEastAsia"/>
-              <w:noProof/>
-            </w:rPr>
-          </w:r>
-          <w:r>
-            <w:rPr>
-              <w:rStyle w:val="Hyperlink"/>
-              <w:rFonts w:eastAsiaTheme="majorEastAsia"/>
-              <w:noProof/>
-            </w:rPr>
-            <w:fldChar w:fldCharType="separate"/>
-          </w:r>
-          <w:r>
-            <w:rPr>
-              <w:rStyle w:val="Hyperlink"/>
-              <w:rFonts w:eastAsiaTheme="majorEastAsia"/>
-              <w:noProof/>
-            </w:rPr>
-            <w:t>1.</w:t>
-          </w:r>
-          <w:r>
-            <w:rPr>
-              <w:rFonts w:asciiTheme="minorHAnsi" w:eastAsiaTheme="minorEastAsia" w:hAnsiTheme="minorHAnsi" w:cstheme="minorBidi"/>
-              <w:bCs w:val="0"/>
-              <w:iCs w:val="0"/>
-              <w:noProof/>
-              <w:snapToGrid/>
-              <w:sz w:val="22"/>
-              <w:szCs w:val="22"/>
-              <w:lang w:eastAsia="pt-BR"/>
-            </w:rPr>
-            <w:tab/>
-          </w:r>
-          <w:r>
-            <w:rPr>
-              <w:rStyle w:val="Hyperlink"/>
-              <w:rFonts w:eastAsiaTheme="majorEastAsia"/>
-              <w:noProof/>
-            </w:rPr>
-            <w:t>Introdução</w:t>
-          </w:r>
-          <w:r>
-            <w:rPr>
-              <w:noProof/>
-              <w:webHidden/>
-            </w:rPr>
-            <w:tab/>
-          </w:r>
-          <w:r>
-            <w:rPr>
-              <w:noProof/>
-              <w:webHidden/>
-            </w:rPr>
-            <w:fldChar w:fldCharType="begin"/>
-          </w:r>
-          <w:r>
-            <w:rPr>
-              <w:noProof/>
-              <w:webHidden/>
-            </w:rPr>
-            <w:instrText xml:space="preserve"> PAGEREF _Toc59008714 \h </w:instrText>
-          </w:r>
-          <w:r>
-            <w:rPr>
-              <w:noProof/>
-              <w:webHidden/>
-            </w:rPr>
-          </w:r>
-          <w:r>
-            <w:rPr>
-              <w:noProof/>
-              <w:webHidden/>
-            </w:rPr>
-            <w:fldChar w:fldCharType="separate"/>
-          </w:r>
-          <w:r>
-            <w:rPr>
-              <w:noProof/>
-              <w:webHidden/>
-            </w:rPr>
-            <w:t>3</w:t>
-          </w:r>
-          <w:r>
-            <w:rPr>
-              <w:noProof/>
-              <w:webHidden/>
-            </w:rPr>
-            <w:fldChar w:fldCharType="end"/>
-          </w:r>
-          <w:r>
-            <w:rPr>
-              <w:rStyle w:val="Hyperlink"/>
-              <w:rFonts w:eastAsiaTheme="majorEastAsia"/>
-              <w:noProof/>
-            </w:rPr>
-            <w:fldChar w:fldCharType="end"/>
-          </w:r>
+          <w:hyperlink w:anchor="_Toc59008714" w:history="1">
+            <w:r>
+              <w:rPr>
+                <w:rStyle w:val="Hyperlink"/>
+                <w:rFonts w:eastAsiaTheme="majorEastAsia"/>
+                <w:noProof/>
+              </w:rPr>
+              <w:t>1.</w:t>
+            </w:r>
+            <w:r>
+              <w:rPr>
+                <w:rFonts w:asciiTheme="minorHAnsi" w:eastAsiaTheme="minorEastAsia" w:hAnsiTheme="minorHAnsi" w:cstheme="minorBidi"/>
+                <w:bCs w:val="0"/>
+                <w:iCs w:val="0"/>
+                <w:noProof/>
+                <w:snapToGrid/>
+                <w:sz w:val="22"/>
+                <w:szCs w:val="22"/>
+                <w:lang w:eastAsia="pt-BR"/>
+              </w:rPr>
+              <w:tab/>
+            </w:r>
+            <w:r>
+              <w:rPr>
+                <w:rStyle w:val="Hyperlink"/>
+                <w:rFonts w:eastAsiaTheme="majorEastAsia"/>
+                <w:noProof/>
+              </w:rPr>
+              <w:t>Introdução</w:t>
+            </w:r>
+            <w:r>
+              <w:rPr>
+                <w:noProof/>
+                <w:webHidden/>
+              </w:rPr>
+              <w:tab/>
+            </w:r>
+            <w:r>
+              <w:rPr>
+                <w:noProof/>
+                <w:webHidden/>
+              </w:rPr>
+              <w:fldChar w:fldCharType="begin"/>
+            </w:r>
+            <w:r>
+              <w:rPr>
+                <w:noProof/>
+                <w:webHidden/>
+              </w:rPr>
+              <w:instrText xml:space="preserve"> PAGEREF _Toc59008714 \h </w:instrText>
+            </w:r>
+            <w:r>
+              <w:rPr>
+                <w:noProof/>
+                <w:webHidden/>
+              </w:rPr>
+            </w:r>
+            <w:r>
+              <w:rPr>
+                <w:noProof/>
+                <w:webHidden/>
+              </w:rPr>
+              <w:fldChar w:fldCharType="separate"/>
+            </w:r>
+            <w:r>
+              <w:rPr>
+                <w:noProof/>
+                <w:webHidden/>
+              </w:rPr>
+              <w:t>3</w:t>
+            </w:r>
+            <w:r>
+              <w:rPr>
+                <w:noProof/>
+                <w:webHidden/>
+              </w:rPr>
+              <w:fldChar w:fldCharType="end"/>
+            </w:r>
+          </w:hyperlink>
         </w:p>
         <w:p>
           <w:pPr>
@@ -1963,10 +1853,10 @@
           <w:szCs w:val="28"/>
         </w:rPr>
       </w:pPr>
-      <w:bookmarkStart w:id="2" w:name="_Toc291575111"/>
-      <w:bookmarkStart w:id="3" w:name="_Toc291575148"/>
-      <w:bookmarkStart w:id="4" w:name="_Toc291576242"/>
-      <w:bookmarkStart w:id="5" w:name="_Toc291576264"/>
+      <w:bookmarkStart w:id="1" w:name="_Toc291575111"/>
+      <w:bookmarkStart w:id="2" w:name="_Toc291575148"/>
+      <w:bookmarkStart w:id="3" w:name="_Toc291576242"/>
+      <w:bookmarkStart w:id="4" w:name="_Toc291576264"/>
       <w:r>
         <w:br w:type="page"/>
       </w:r>
@@ -2003,43 +1893,43 @@
           <w:lang w:val="pt-BR"/>
         </w:rPr>
       </w:pPr>
-      <w:bookmarkStart w:id="6" w:name="_Toc98935658"/>
-      <w:bookmarkStart w:id="7" w:name="_Toc98935127"/>
-      <w:bookmarkStart w:id="8" w:name="_Toc98934970"/>
-      <w:bookmarkStart w:id="9" w:name="_Toc98934777"/>
-      <w:bookmarkStart w:id="10" w:name="_Toc98934735"/>
-      <w:bookmarkStart w:id="11" w:name="_Toc98934497"/>
-      <w:bookmarkStart w:id="12" w:name="_Toc98934291"/>
-      <w:bookmarkStart w:id="13" w:name="_Toc59007889"/>
-      <w:bookmarkStart w:id="14" w:name="_Toc174789158"/>
-      <w:bookmarkStart w:id="15" w:name="_Toc59008714"/>
+      <w:bookmarkStart w:id="5" w:name="_Toc98935658"/>
+      <w:bookmarkStart w:id="6" w:name="_Toc98935127"/>
+      <w:bookmarkStart w:id="7" w:name="_Toc98934970"/>
+      <w:bookmarkStart w:id="8" w:name="_Toc98934777"/>
+      <w:bookmarkStart w:id="9" w:name="_Toc98934735"/>
+      <w:bookmarkStart w:id="10" w:name="_Toc98934497"/>
+      <w:bookmarkStart w:id="11" w:name="_Toc98934291"/>
+      <w:bookmarkStart w:id="12" w:name="_Toc59007889"/>
+      <w:bookmarkStart w:id="13" w:name="_Toc174789158"/>
+      <w:bookmarkStart w:id="14" w:name="_Toc59008714"/>
       <w:bookmarkEnd w:id="0"/>
+      <w:bookmarkEnd w:id="1"/>
       <w:bookmarkEnd w:id="2"/>
       <w:bookmarkEnd w:id="3"/>
       <w:bookmarkEnd w:id="4"/>
+      <w:r>
+        <w:rPr>
+          <w:lang w:val="pt-BR"/>
+        </w:rPr>
+        <w:t>Introd</w:t>
+      </w:r>
       <w:bookmarkEnd w:id="5"/>
-      <w:r>
-        <w:rPr>
-          <w:lang w:val="pt-BR"/>
-        </w:rPr>
-        <w:t>Introd</w:t>
-      </w:r>
       <w:bookmarkEnd w:id="6"/>
       <w:bookmarkEnd w:id="7"/>
       <w:bookmarkEnd w:id="8"/>
       <w:bookmarkEnd w:id="9"/>
       <w:bookmarkEnd w:id="10"/>
       <w:bookmarkEnd w:id="11"/>
+      <w:r>
+        <w:rPr>
+          <w:lang w:val="pt-BR"/>
+        </w:rPr>
+        <w:t>ução</w:t>
+      </w:r>
       <w:bookmarkEnd w:id="12"/>
-      <w:r>
-        <w:rPr>
-          <w:lang w:val="pt-BR"/>
-        </w:rPr>
-        <w:t>ução</w:t>
-      </w:r>
       <w:bookmarkEnd w:id="13"/>
       <w:bookmarkEnd w:id="14"/>
-      <w:bookmarkEnd w:id="15"/>
     </w:p>
     <w:p>
       <w:pPr>
@@ -2052,49 +1942,7 @@
         <w:rPr>
           <w:lang w:val="pt-BR"/>
         </w:rPr>
-        <w:t xml:space="preserve">O Sistema </w:t>
-      </w:r>
-      <w:proofErr w:type="spellStart"/>
-      <w:r>
-        <w:rPr>
-          <w:lang w:val="pt-BR"/>
-        </w:rPr>
-        <w:t>Vintage</w:t>
-      </w:r>
-      <w:proofErr w:type="spellEnd"/>
-      <w:r>
-        <w:rPr>
-          <w:lang w:val="pt-BR"/>
-        </w:rPr>
-        <w:t xml:space="preserve"> Media é uma loja online onde os clientes podem comprar produtos de mídia antigos, como </w:t>
-      </w:r>
-      <w:proofErr w:type="spellStart"/>
-      <w:r>
-        <w:rPr>
-          <w:lang w:val="pt-BR"/>
-        </w:rPr>
-        <w:t>CD’s</w:t>
-      </w:r>
-      <w:proofErr w:type="spellEnd"/>
-      <w:r>
-        <w:rPr>
-          <w:lang w:val="pt-BR"/>
-        </w:rPr>
-        <w:t xml:space="preserve">, </w:t>
-      </w:r>
-      <w:proofErr w:type="spellStart"/>
-      <w:r>
-        <w:rPr>
-          <w:lang w:val="pt-BR"/>
-        </w:rPr>
-        <w:t>DVD’s</w:t>
-      </w:r>
-      <w:proofErr w:type="spellEnd"/>
-      <w:r>
-        <w:rPr>
-          <w:lang w:val="pt-BR"/>
-        </w:rPr>
-        <w:t>, discos de vinil e fitas VHS.</w:t>
+        <w:t>O Sistema Vintage Media é uma loja online onde os clientes podem comprar produtos de mídia antigos, como CD’s, DVD’s, discos de vinil e fitas VHS.</w:t>
       </w:r>
     </w:p>
     <w:p>
@@ -2137,18 +1985,18 @@
           <w:lang w:val="pt-BR"/>
         </w:rPr>
       </w:pPr>
-      <w:bookmarkStart w:id="16" w:name="_Toc59007890"/>
-      <w:bookmarkStart w:id="17" w:name="_Toc174789160"/>
-      <w:bookmarkStart w:id="18" w:name="_Toc59008715"/>
+      <w:bookmarkStart w:id="15" w:name="_Toc59007890"/>
+      <w:bookmarkStart w:id="16" w:name="_Toc174789160"/>
+      <w:bookmarkStart w:id="17" w:name="_Toc59008715"/>
       <w:r>
         <w:rPr>
           <w:lang w:val="pt-BR"/>
         </w:rPr>
         <w:t>Definições e abreviações</w:t>
       </w:r>
+      <w:bookmarkEnd w:id="15"/>
       <w:bookmarkEnd w:id="16"/>
       <w:bookmarkEnd w:id="17"/>
-      <w:bookmarkEnd w:id="18"/>
       <w:r>
         <w:rPr>
           <w:lang w:val="pt-BR"/>
@@ -2407,16 +2255,16 @@
           <w:lang w:val="pt-BR"/>
         </w:rPr>
       </w:pPr>
-      <w:bookmarkStart w:id="19" w:name="_Toc59007891"/>
-      <w:bookmarkStart w:id="20" w:name="_Toc59008716"/>
+      <w:bookmarkStart w:id="18" w:name="_Toc59007891"/>
+      <w:bookmarkStart w:id="19" w:name="_Toc59008716"/>
       <w:r>
         <w:rPr>
           <w:lang w:val="pt-BR"/>
         </w:rPr>
         <w:t>Descrição do Caso de Uso</w:t>
       </w:r>
+      <w:bookmarkEnd w:id="18"/>
       <w:bookmarkEnd w:id="19"/>
-      <w:bookmarkEnd w:id="20"/>
     </w:p>
     <w:p>
       <w:pPr>
@@ -2425,52 +2273,16 @@
           <w:lang w:val="pt-BR"/>
         </w:rPr>
       </w:pPr>
-      <w:bookmarkStart w:id="21" w:name="_Toc291576269"/>
-      <w:bookmarkStart w:id="22" w:name="_Toc291576247"/>
-      <w:bookmarkStart w:id="23" w:name="_Toc291575153"/>
-      <w:bookmarkStart w:id="24" w:name="_Toc291575116"/>
-      <w:bookmarkStart w:id="25" w:name="_Toc291575027"/>
-      <w:r>
-        <w:rPr>
-          <w:lang w:val="pt-BR"/>
-        </w:rPr>
-        <w:t xml:space="preserve"> Este caso de uso tem como objetivo permitir que o administrador ou funcionário possam </w:t>
-      </w:r>
-      <w:r>
-        <w:rPr>
-          <w:lang w:val="pt-BR"/>
-        </w:rPr>
-        <w:t>alterar</w:t>
-      </w:r>
-      <w:r>
-        <w:rPr>
-          <w:lang w:val="pt-BR"/>
-        </w:rPr>
-        <w:t xml:space="preserve"> </w:t>
-      </w:r>
-      <w:r>
-        <w:rPr>
-          <w:lang w:val="pt-BR"/>
-        </w:rPr>
-        <w:t>os dados dos</w:t>
-      </w:r>
-      <w:r>
-        <w:rPr>
-          <w:lang w:val="pt-BR"/>
-        </w:rPr>
-        <w:t xml:space="preserve"> produ</w:t>
-      </w:r>
-      <w:r>
-        <w:rPr>
-          <w:lang w:val="pt-BR"/>
-        </w:rPr>
-        <w:t>tos</w:t>
-      </w:r>
-      <w:r>
-        <w:rPr>
-          <w:lang w:val="pt-BR"/>
-        </w:rPr>
-        <w:t>.</w:t>
+      <w:bookmarkStart w:id="20" w:name="_Toc291576269"/>
+      <w:bookmarkStart w:id="21" w:name="_Toc291576247"/>
+      <w:bookmarkStart w:id="22" w:name="_Toc291575153"/>
+      <w:bookmarkStart w:id="23" w:name="_Toc291575116"/>
+      <w:bookmarkStart w:id="24" w:name="_Toc291575027"/>
+      <w:r>
+        <w:rPr>
+          <w:lang w:val="pt-BR"/>
+        </w:rPr>
+        <w:t xml:space="preserve"> Este caso de uso tem como objetivo permitir que o administrador ou funcionário possam alterar os dados dos produtos.</w:t>
       </w:r>
     </w:p>
     <w:p>
@@ -2500,21 +2312,21 @@
           <w:lang w:val="pt-BR"/>
         </w:rPr>
       </w:pPr>
-      <w:bookmarkStart w:id="26" w:name="_Toc59007892"/>
-      <w:bookmarkStart w:id="27" w:name="_Toc59008717"/>
+      <w:bookmarkStart w:id="25" w:name="_Toc59007892"/>
+      <w:bookmarkStart w:id="26" w:name="_Toc59008717"/>
       <w:r>
         <w:rPr>
           <w:lang w:val="pt-BR"/>
         </w:rPr>
         <w:t>Atores</w:t>
       </w:r>
+      <w:bookmarkEnd w:id="20"/>
       <w:bookmarkEnd w:id="21"/>
       <w:bookmarkEnd w:id="22"/>
       <w:bookmarkEnd w:id="23"/>
       <w:bookmarkEnd w:id="24"/>
       <w:bookmarkEnd w:id="25"/>
       <w:bookmarkEnd w:id="26"/>
-      <w:bookmarkEnd w:id="27"/>
     </w:p>
     <w:p>
       <w:pPr>
@@ -2575,18 +2387,18 @@
           <w:lang w:val="pt-BR"/>
         </w:rPr>
       </w:pPr>
-      <w:bookmarkStart w:id="28" w:name="_Toc59007893"/>
-      <w:bookmarkStart w:id="29" w:name="_Toc333344396"/>
-      <w:bookmarkStart w:id="30" w:name="_Toc59008718"/>
+      <w:bookmarkStart w:id="27" w:name="_Toc59007893"/>
+      <w:bookmarkStart w:id="28" w:name="_Toc333344396"/>
+      <w:bookmarkStart w:id="29" w:name="_Toc59008718"/>
       <w:r>
         <w:rPr>
           <w:lang w:val="pt-BR"/>
         </w:rPr>
         <w:t>Pré-condições</w:t>
       </w:r>
+      <w:bookmarkEnd w:id="27"/>
       <w:bookmarkEnd w:id="28"/>
       <w:bookmarkEnd w:id="29"/>
-      <w:bookmarkEnd w:id="30"/>
     </w:p>
     <w:p>
       <w:pPr>
@@ -2599,21 +2411,7 @@
         <w:rPr>
           <w:lang w:val="pt-BR"/>
         </w:rPr>
-        <w:t xml:space="preserve">O funcionário ou administrador deve estar </w:t>
-      </w:r>
-      <w:proofErr w:type="spellStart"/>
-      <w:r>
-        <w:rPr>
-          <w:lang w:val="pt-BR"/>
-        </w:rPr>
-        <w:t>logado</w:t>
-      </w:r>
-      <w:proofErr w:type="spellEnd"/>
-      <w:r>
-        <w:rPr>
-          <w:lang w:val="pt-BR"/>
-        </w:rPr>
-        <w:t xml:space="preserve"> no sistema para realizar as operações.</w:t>
+        <w:t>O funcionário ou administrador deve estar logado no sistema para realizar as operações.</w:t>
       </w:r>
     </w:p>
     <w:p/>
@@ -2633,26 +2431,26 @@
           <w:lang w:val="pt-BR"/>
         </w:rPr>
       </w:pPr>
-      <w:bookmarkStart w:id="31" w:name="_Toc59007894"/>
-      <w:bookmarkStart w:id="32" w:name="_Toc291576267"/>
-      <w:bookmarkStart w:id="33" w:name="_Toc291576245"/>
-      <w:bookmarkStart w:id="34" w:name="_Toc291575151"/>
-      <w:bookmarkStart w:id="35" w:name="_Toc291575114"/>
-      <w:bookmarkStart w:id="36" w:name="_Toc291575025"/>
-      <w:bookmarkStart w:id="37" w:name="_Toc59008719"/>
+      <w:bookmarkStart w:id="30" w:name="_Toc59007894"/>
+      <w:bookmarkStart w:id="31" w:name="_Toc291576267"/>
+      <w:bookmarkStart w:id="32" w:name="_Toc291576245"/>
+      <w:bookmarkStart w:id="33" w:name="_Toc291575151"/>
+      <w:bookmarkStart w:id="34" w:name="_Toc291575114"/>
+      <w:bookmarkStart w:id="35" w:name="_Toc291575025"/>
+      <w:bookmarkStart w:id="36" w:name="_Toc59008719"/>
       <w:r>
         <w:rPr>
           <w:lang w:val="pt-BR"/>
         </w:rPr>
         <w:t>Pós-Condições</w:t>
       </w:r>
+      <w:bookmarkEnd w:id="30"/>
       <w:bookmarkEnd w:id="31"/>
       <w:bookmarkEnd w:id="32"/>
       <w:bookmarkEnd w:id="33"/>
       <w:bookmarkEnd w:id="34"/>
       <w:bookmarkEnd w:id="35"/>
       <w:bookmarkEnd w:id="36"/>
-      <w:bookmarkEnd w:id="37"/>
     </w:p>
     <w:p>
       <w:pPr>
@@ -2728,12 +2526,12 @@
           <w:lang w:val="pt-BR"/>
         </w:rPr>
       </w:pPr>
-      <w:bookmarkStart w:id="38" w:name="_Toc291575030"/>
-      <w:bookmarkStart w:id="39" w:name="_Toc291575119"/>
-      <w:bookmarkStart w:id="40" w:name="_Toc291575156"/>
-      <w:bookmarkStart w:id="41" w:name="_Toc291576250"/>
-      <w:bookmarkStart w:id="42" w:name="_Toc291576272"/>
-      <w:bookmarkStart w:id="43" w:name="_Toc59008720"/>
+      <w:bookmarkStart w:id="37" w:name="_Toc291575030"/>
+      <w:bookmarkStart w:id="38" w:name="_Toc291575119"/>
+      <w:bookmarkStart w:id="39" w:name="_Toc291575156"/>
+      <w:bookmarkStart w:id="40" w:name="_Toc291576250"/>
+      <w:bookmarkStart w:id="41" w:name="_Toc291576272"/>
+      <w:bookmarkStart w:id="42" w:name="_Toc59008720"/>
       <w:r>
         <w:rPr>
           <w:lang w:val="pt-BR"/>
@@ -2752,44 +2550,44 @@
         </w:rPr>
         <w:t xml:space="preserve"> de Ev</w:t>
       </w:r>
+      <w:bookmarkEnd w:id="37"/>
       <w:bookmarkEnd w:id="38"/>
       <w:bookmarkEnd w:id="39"/>
+      <w:r>
+        <w:rPr>
+          <w:lang w:val="pt-BR"/>
+        </w:rPr>
+        <w:t>ento</w:t>
+      </w:r>
       <w:bookmarkEnd w:id="40"/>
-      <w:r>
-        <w:rPr>
-          <w:lang w:val="pt-BR"/>
-        </w:rPr>
-        <w:t>ento</w:t>
-      </w:r>
       <w:bookmarkEnd w:id="41"/>
       <w:bookmarkEnd w:id="42"/>
+    </w:p>
+    <w:p>
+      <w:pPr>
+        <w:pStyle w:val="iptitle3"/>
+        <w:rPr>
+          <w:lang w:val="pt-BR"/>
+        </w:rPr>
+      </w:pPr>
+      <w:bookmarkStart w:id="43" w:name="_Toc291576251"/>
+      <w:bookmarkStart w:id="44" w:name="_Toc291576273"/>
+      <w:bookmarkStart w:id="45" w:name="_Toc59008721"/>
+      <w:r>
+        <w:rPr>
+          <w:lang w:val="pt-BR"/>
+        </w:rPr>
+        <w:t>Fluxo</w:t>
+      </w:r>
       <w:bookmarkEnd w:id="43"/>
-    </w:p>
-    <w:p>
-      <w:pPr>
-        <w:pStyle w:val="iptitle3"/>
-        <w:rPr>
-          <w:lang w:val="pt-BR"/>
-        </w:rPr>
-      </w:pPr>
-      <w:bookmarkStart w:id="44" w:name="_Toc291576251"/>
-      <w:bookmarkStart w:id="45" w:name="_Toc291576273"/>
-      <w:bookmarkStart w:id="46" w:name="_Toc59008721"/>
-      <w:r>
-        <w:rPr>
-          <w:lang w:val="pt-BR"/>
-        </w:rPr>
-        <w:t>Fluxo</w:t>
-      </w:r>
       <w:bookmarkEnd w:id="44"/>
+      <w:r>
+        <w:rPr>
+          <w:lang w:val="pt-BR"/>
+        </w:rPr>
+        <w:t xml:space="preserve"> Principal</w:t>
+      </w:r>
       <w:bookmarkEnd w:id="45"/>
-      <w:r>
-        <w:rPr>
-          <w:lang w:val="pt-BR"/>
-        </w:rPr>
-        <w:t xml:space="preserve"> Principal</w:t>
-      </w:r>
-      <w:bookmarkEnd w:id="46"/>
     </w:p>
     <w:p>
       <w:pPr>
@@ -2801,13 +2599,13 @@
         <w:pStyle w:val="Ttulo4"/>
         <w:ind w:left="1673" w:right="-284" w:hanging="482"/>
       </w:pPr>
-      <w:bookmarkStart w:id="47" w:name="_Ref293048672"/>
-      <w:bookmarkStart w:id="48" w:name="_Ref296928067"/>
+      <w:bookmarkStart w:id="46" w:name="_Ref293048672"/>
+      <w:bookmarkStart w:id="47" w:name="_Ref296928067"/>
       <w:r>
         <w:t>Este caso de uso se inicia quando</w:t>
       </w:r>
+      <w:bookmarkEnd w:id="46"/>
       <w:bookmarkEnd w:id="47"/>
-      <w:bookmarkEnd w:id="48"/>
       <w:r>
         <w:t xml:space="preserve"> </w:t>
       </w:r>
@@ -2845,13 +2643,7 @@
         <w:t xml:space="preserve"> </w:t>
       </w:r>
       <w:r>
-        <w:t xml:space="preserve">lista com os produtos e o </w:t>
-      </w:r>
-      <w:r>
-        <w:t>funcionário ou administrador seleciona</w:t>
-      </w:r>
-      <w:r>
-        <w:t xml:space="preserve"> qual produto deseja alterar</w:t>
+        <w:t>lista com os produtos e o funcionário ou administrador seleciona qual produto deseja alterar</w:t>
       </w:r>
       <w:r>
         <w:t>;</w:t>
@@ -2916,96 +2708,96 @@
           <w:lang w:val="pt-BR"/>
         </w:rPr>
       </w:pPr>
-      <w:bookmarkStart w:id="49" w:name="_Toc59008722"/>
+      <w:bookmarkStart w:id="48" w:name="_Toc59008722"/>
       <w:r>
         <w:rPr>
           <w:lang w:val="pt-BR"/>
         </w:rPr>
         <w:t>Fluxos Alternativos</w:t>
       </w:r>
+      <w:bookmarkEnd w:id="48"/>
+    </w:p>
+    <w:p>
+      <w:pPr>
+        <w:pStyle w:val="ipnormal"/>
+        <w:rPr>
+          <w:rFonts w:ascii="Arial" w:hAnsi="Arial" w:cs="Arial"/>
+          <w:lang w:val="pt-BR"/>
+        </w:rPr>
+      </w:pPr>
+      <w:r>
+        <w:rPr>
+          <w:rFonts w:ascii="Arial" w:hAnsi="Arial" w:cs="Arial"/>
+          <w:lang w:val="pt-BR"/>
+        </w:rPr>
+        <w:t xml:space="preserve">Caso o administrador ou funcionário </w:t>
+      </w:r>
+      <w:r>
+        <w:rPr>
+          <w:rFonts w:ascii="Arial" w:hAnsi="Arial" w:cs="Arial"/>
+          <w:lang w:val="pt-BR"/>
+        </w:rPr>
+        <w:t xml:space="preserve">selecione o botão “cancelar”, o sistema retornará para o </w:t>
+      </w:r>
+      <w:r>
+        <w:rPr>
+          <w:rFonts w:ascii="Arial" w:hAnsi="Arial" w:cs="Arial"/>
+          <w:lang w:val="pt-BR"/>
+        </w:rPr>
+        <w:t>início.</w:t>
+      </w:r>
+    </w:p>
+    <w:p>
+      <w:bookmarkStart w:id="49" w:name="_AL01_–_Campos"/>
+      <w:bookmarkStart w:id="50" w:name="_CPF_inválido"/>
+      <w:bookmarkStart w:id="51" w:name="_AL02_–_Campos"/>
+      <w:bookmarkStart w:id="52" w:name="_AL02_–_Data"/>
+      <w:bookmarkStart w:id="53" w:name="_AL03_–_Campos"/>
+      <w:bookmarkStart w:id="54" w:name="_AL01_–_CPF"/>
+      <w:bookmarkStart w:id="55" w:name="_AL01_–_Campos_1"/>
       <w:bookmarkEnd w:id="49"/>
-    </w:p>
-    <w:p>
-      <w:pPr>
-        <w:pStyle w:val="ipnormal"/>
-        <w:rPr>
-          <w:rFonts w:ascii="Arial" w:hAnsi="Arial" w:cs="Arial"/>
-          <w:lang w:val="pt-BR"/>
-        </w:rPr>
-      </w:pPr>
-      <w:r>
-        <w:rPr>
-          <w:rFonts w:ascii="Arial" w:hAnsi="Arial" w:cs="Arial"/>
-          <w:lang w:val="pt-BR"/>
-        </w:rPr>
-        <w:t xml:space="preserve">Caso o administrador ou funcionário </w:t>
-      </w:r>
-      <w:r>
-        <w:rPr>
-          <w:rFonts w:ascii="Arial" w:hAnsi="Arial" w:cs="Arial"/>
-          <w:lang w:val="pt-BR"/>
-        </w:rPr>
-        <w:t xml:space="preserve">selecione o botão “cancelar”, o sistema retornará para o </w:t>
-      </w:r>
-      <w:r>
-        <w:rPr>
-          <w:rFonts w:ascii="Arial" w:hAnsi="Arial" w:cs="Arial"/>
-          <w:lang w:val="pt-BR"/>
-        </w:rPr>
-        <w:t>início.</w:t>
-      </w:r>
-    </w:p>
-    <w:p>
-      <w:bookmarkStart w:id="50" w:name="_AL01_–_Campos"/>
-      <w:bookmarkStart w:id="51" w:name="_CPF_inválido"/>
-      <w:bookmarkStart w:id="52" w:name="_AL02_–_Campos"/>
-      <w:bookmarkStart w:id="53" w:name="_AL02_–_Data"/>
-      <w:bookmarkStart w:id="54" w:name="_AL03_–_Campos"/>
-      <w:bookmarkStart w:id="55" w:name="_AL01_–_CPF"/>
-      <w:bookmarkStart w:id="56" w:name="_AL01_–_Campos_1"/>
       <w:bookmarkEnd w:id="50"/>
       <w:bookmarkEnd w:id="51"/>
       <w:bookmarkEnd w:id="52"/>
       <w:bookmarkEnd w:id="53"/>
       <w:bookmarkEnd w:id="54"/>
       <w:bookmarkEnd w:id="55"/>
+    </w:p>
+    <w:p>
+      <w:pPr>
+        <w:pStyle w:val="iptitle3"/>
+        <w:rPr>
+          <w:lang w:val="pt-BR"/>
+        </w:rPr>
+      </w:pPr>
+      <w:bookmarkStart w:id="56" w:name="_AL02_–_Seleção"/>
+      <w:bookmarkStart w:id="57" w:name="_AL02_–_Ausência"/>
+      <w:bookmarkStart w:id="58" w:name="_AL04_–_Seleção"/>
+      <w:bookmarkStart w:id="59" w:name="_Toc59008723"/>
       <w:bookmarkEnd w:id="56"/>
-    </w:p>
-    <w:p>
-      <w:pPr>
-        <w:pStyle w:val="iptitle3"/>
-        <w:rPr>
-          <w:lang w:val="pt-BR"/>
-        </w:rPr>
-      </w:pPr>
-      <w:bookmarkStart w:id="57" w:name="_AL02_–_Seleção"/>
-      <w:bookmarkStart w:id="58" w:name="_AL02_–_Ausência"/>
-      <w:bookmarkStart w:id="59" w:name="_AL04_–_Seleção"/>
-      <w:bookmarkStart w:id="60" w:name="_Toc59008723"/>
       <w:bookmarkEnd w:id="57"/>
       <w:bookmarkEnd w:id="58"/>
+      <w:r>
+        <w:rPr>
+          <w:lang w:val="pt-BR"/>
+        </w:rPr>
+        <w:t>Fluxos de Exceção</w:t>
+      </w:r>
       <w:bookmarkEnd w:id="59"/>
-      <w:r>
-        <w:rPr>
-          <w:lang w:val="pt-BR"/>
-        </w:rPr>
-        <w:t>Fluxos de Exceção</w:t>
-      </w:r>
-      <w:bookmarkEnd w:id="60"/>
     </w:p>
     <w:p>
       <w:pPr>
         <w:pStyle w:val="Ttulo4"/>
         <w:ind w:left="1673" w:right="-284" w:hanging="482"/>
       </w:pPr>
-      <w:bookmarkStart w:id="61" w:name="_EX01_–_Erro"/>
-      <w:bookmarkStart w:id="62" w:name="_EX01_–"/>
-      <w:bookmarkStart w:id="63" w:name="_EX01_–_Problemas"/>
-      <w:bookmarkStart w:id="64" w:name="_EX02_–_Resposta"/>
+      <w:bookmarkStart w:id="60" w:name="_EX01_–_Erro"/>
+      <w:bookmarkStart w:id="61" w:name="_EX01_–"/>
+      <w:bookmarkStart w:id="62" w:name="_EX01_–_Problemas"/>
+      <w:bookmarkStart w:id="63" w:name="_EX02_–_Resposta"/>
+      <w:bookmarkEnd w:id="60"/>
       <w:bookmarkEnd w:id="61"/>
       <w:bookmarkEnd w:id="62"/>
       <w:bookmarkEnd w:id="63"/>
-      <w:bookmarkEnd w:id="64"/>
       <w:r>
         <w:t>Algum campo do formulário deixado em branco,</w:t>
       </w:r>
@@ -3039,7 +2831,7 @@
           <w:lang w:val="pt-BR"/>
         </w:rPr>
       </w:pPr>
-      <w:bookmarkStart w:id="65" w:name="_Toc59008724"/>
+      <w:bookmarkStart w:id="64" w:name="_Toc59008724"/>
       <w:r>
         <w:rPr>
           <w:lang w:val="pt-BR"/>
@@ -3052,7 +2844,7 @@
         </w:rPr>
         <w:t xml:space="preserve"> [RN]</w:t>
       </w:r>
-      <w:bookmarkEnd w:id="65"/>
+      <w:bookmarkEnd w:id="64"/>
     </w:p>
     <w:p>
       <w:pPr>
@@ -3081,7 +2873,7 @@
           <w:lang w:val="pt-BR"/>
         </w:rPr>
       </w:pPr>
-      <w:bookmarkStart w:id="66" w:name="_Toc59008725"/>
+      <w:bookmarkStart w:id="65" w:name="_Toc59008725"/>
       <w:r>
         <w:rPr>
           <w:lang w:val="pt-BR"/>
@@ -3094,39 +2886,39 @@
         </w:rPr>
         <w:t xml:space="preserve"> [RE]</w:t>
       </w:r>
+      <w:bookmarkEnd w:id="65"/>
+    </w:p>
+    <w:p>
+      <w:pPr>
+        <w:ind w:left="624"/>
+      </w:pPr>
+      <w:bookmarkStart w:id="66" w:name="_RE01_–_Protótipo"/>
+      <w:bookmarkStart w:id="67" w:name="_RE02_–_Protótipo"/>
+      <w:bookmarkStart w:id="68" w:name="_RE03_–_Protótipo_2"/>
+      <w:bookmarkStart w:id="69" w:name="_RE01–_Protótipo_de"/>
       <w:bookmarkEnd w:id="66"/>
-    </w:p>
-    <w:p>
-      <w:pPr>
-        <w:ind w:left="624"/>
-      </w:pPr>
-      <w:bookmarkStart w:id="67" w:name="_RE01_–_Protótipo"/>
-      <w:bookmarkStart w:id="68" w:name="_RE02_–_Protótipo"/>
-      <w:bookmarkStart w:id="69" w:name="_RE03_–_Protótipo_2"/>
-      <w:bookmarkStart w:id="70" w:name="_RE01–_Protótipo_de"/>
       <w:bookmarkEnd w:id="67"/>
       <w:bookmarkEnd w:id="68"/>
       <w:bookmarkEnd w:id="69"/>
+      <w:r>
+        <w:t>Não h</w:t>
+      </w:r>
+      <w:r>
+        <w:t>á</w:t>
+      </w:r>
+    </w:p>
+    <w:p>
+      <w:pPr>
+        <w:jc w:val="center"/>
+      </w:pPr>
+    </w:p>
+    <w:p>
+      <w:bookmarkStart w:id="70" w:name="_RE02_–_Protótipo_1"/>
+      <w:bookmarkStart w:id="71" w:name="_RE09_–_Acompanhamento_1"/>
+      <w:bookmarkStart w:id="72" w:name="_RE02_–_Detalhes"/>
       <w:bookmarkEnd w:id="70"/>
-      <w:r>
-        <w:t>Não h</w:t>
-      </w:r>
-      <w:r>
-        <w:t>á</w:t>
-      </w:r>
-    </w:p>
-    <w:p>
-      <w:pPr>
-        <w:jc w:val="center"/>
-      </w:pPr>
-    </w:p>
-    <w:p>
-      <w:bookmarkStart w:id="71" w:name="_RE02_–_Protótipo_1"/>
-      <w:bookmarkStart w:id="72" w:name="_RE09_–_Acompanhamento_1"/>
-      <w:bookmarkStart w:id="73" w:name="_RE02_–_Detalhes"/>
       <w:bookmarkEnd w:id="71"/>
       <w:bookmarkEnd w:id="72"/>
-      <w:bookmarkEnd w:id="73"/>
     </w:p>
     <w:p>
       <w:pPr>
@@ -3139,7 +2931,7 @@
           <w:lang w:val="pt-BR"/>
         </w:rPr>
       </w:pPr>
-      <w:bookmarkStart w:id="74" w:name="_Toc59008726"/>
+      <w:bookmarkStart w:id="73" w:name="_Toc59008726"/>
       <w:r>
         <w:rPr>
           <w:lang w:val="pt-BR"/>
@@ -3152,7 +2944,7 @@
         </w:rPr>
         <w:t>Informações Adicionais e Anexos</w:t>
       </w:r>
-      <w:bookmarkEnd w:id="74"/>
+      <w:bookmarkEnd w:id="73"/>
     </w:p>
     <w:p>
       <w:pPr>
@@ -3185,8 +2977,83 @@
         </w:rPr>
       </w:pPr>
     </w:p>
+    <w:p>
+      <w:pPr>
+        <w:widowControl/>
+        <w:autoSpaceDE/>
+        <w:autoSpaceDN/>
+        <w:spacing w:after="120" w:line="240" w:lineRule="auto"/>
+        <w:ind w:right="-286"/>
+        <w:rPr>
+          <w:i/>
+          <w:color w:val="0070C0"/>
+        </w:rPr>
+      </w:pPr>
+    </w:p>
+    <w:p>
+      <w:pPr>
+        <w:widowControl/>
+        <w:autoSpaceDE/>
+        <w:autoSpaceDN/>
+        <w:spacing w:after="120" w:line="240" w:lineRule="auto"/>
+        <w:ind w:right="-286"/>
+        <w:rPr>
+          <w:i/>
+          <w:color w:val="0070C0"/>
+        </w:rPr>
+      </w:pPr>
+      <w:r>
+        <w:rPr>
+          <w:i/>
+          <w:noProof/>
+          <w:snapToGrid/>
+          <w:color w:val="0070C0"/>
+        </w:rPr>
+        <w:drawing>
+          <wp:inline distT="0" distB="0" distL="0" distR="0" wp14:anchorId="4F4E32E8" wp14:editId="3BF22998">
+            <wp:extent cx="5759450" cy="1497330"/>
+            <wp:effectExtent l="0" t="0" r="0" b="7620"/>
+            <wp:docPr id="1" name="Imagem 1" descr="Diagrama, Desenho técnico&#10;&#10;Descrição gerada automaticamente"/>
+            <wp:cNvGraphicFramePr>
+              <a:graphicFrameLocks xmlns:a="http://schemas.openxmlformats.org/drawingml/2006/main" noChangeAspect="1"/>
+            </wp:cNvGraphicFramePr>
+            <a:graphic xmlns:a="http://schemas.openxmlformats.org/drawingml/2006/main">
+              <a:graphicData uri="http://schemas.openxmlformats.org/drawingml/2006/picture">
+                <pic:pic xmlns:pic="http://schemas.openxmlformats.org/drawingml/2006/picture">
+                  <pic:nvPicPr>
+                    <pic:cNvPr id="1" name="Imagem 1" descr="Diagrama, Desenho técnico&#10;&#10;Descrição gerada automaticamente"/>
+                    <pic:cNvPicPr/>
+                  </pic:nvPicPr>
+                  <pic:blipFill>
+                    <a:blip r:embed="rId9">
+                      <a:extLst>
+                        <a:ext uri="{28A0092B-C50C-407E-A947-70E740481C1C}">
+                          <a14:useLocalDpi xmlns:a14="http://schemas.microsoft.com/office/drawing/2010/main" val="0"/>
+                        </a:ext>
+                      </a:extLst>
+                    </a:blip>
+                    <a:stretch>
+                      <a:fillRect/>
+                    </a:stretch>
+                  </pic:blipFill>
+                  <pic:spPr>
+                    <a:xfrm>
+                      <a:off x="0" y="0"/>
+                      <a:ext cx="5759450" cy="1497330"/>
+                    </a:xfrm>
+                    <a:prstGeom prst="rect">
+                      <a:avLst/>
+                    </a:prstGeom>
+                  </pic:spPr>
+                </pic:pic>
+              </a:graphicData>
+            </a:graphic>
+          </wp:inline>
+        </w:drawing>
+      </w:r>
+    </w:p>
     <w:sectPr>
-      <w:footerReference w:type="default" r:id="rId9"/>
+      <w:footerReference w:type="default" r:id="rId10"/>
       <w:pgSz w:w="11906" w:h="16838"/>
       <w:pgMar w:top="1701" w:right="1418" w:bottom="1276" w:left="1418" w:header="709" w:footer="726" w:gutter="0"/>
       <w:cols w:space="708"/>
@@ -3198,7 +3065,7 @@
 </file>
 
 <file path=word/endnotes.xml><?xml version="1.0" encoding="utf-8"?>
-<w:endnotes xmlns:wpc="http://schemas.microsoft.com/office/word/2010/wordprocessingCanvas" xmlns:mc="http://schemas.openxmlformats.org/markup-compatibility/2006" xmlns:o="urn:schemas-microsoft-com:office:office" xmlns:r="http://schemas.openxmlformats.org/officeDocument/2006/relationships" xmlns:m="http://schemas.openxmlformats.org/officeDocument/2006/math" xmlns:v="urn:schemas-microsoft-com:vml" xmlns:wp14="http://schemas.microsoft.com/office/word/2010/wordprocessingDrawing" xmlns:wp="http://schemas.openxmlformats.org/drawingml/2006/wordprocessingDrawing" xmlns:w10="urn:schemas-microsoft-com:office:word" xmlns:w="http://schemas.openxmlformats.org/wordprocessingml/2006/main" xmlns:w14="http://schemas.microsoft.com/office/word/2010/wordml" xmlns:w15="http://schemas.microsoft.com/office/word/2012/wordml" xmlns:wpg="http://schemas.microsoft.com/office/word/2010/wordprocessingGroup" xmlns:wpi="http://schemas.microsoft.com/office/word/2010/wordprocessingInk" xmlns:wne="http://schemas.microsoft.com/office/word/2006/wordml" xmlns:wps="http://schemas.microsoft.com/office/word/2010/wordprocessingShape" mc:Ignorable="w14 w15 wp14">
+<w:endnotes xmlns:wpc="http://schemas.microsoft.com/office/word/2010/wordprocessingCanvas" xmlns:cx="http://schemas.microsoft.com/office/drawing/2014/chartex" xmlns:cx1="http://schemas.microsoft.com/office/drawing/2015/9/8/chartex" xmlns:cx2="http://schemas.microsoft.com/office/drawing/2015/10/21/chartex" xmlns:cx3="http://schemas.microsoft.com/office/drawing/2016/5/9/chartex" xmlns:cx4="http://schemas.microsoft.com/office/drawing/2016/5/10/chartex" xmlns:cx5="http://schemas.microsoft.com/office/drawing/2016/5/11/chartex" xmlns:cx6="http://schemas.microsoft.com/office/drawing/2016/5/12/chartex" xmlns:cx7="http://schemas.microsoft.com/office/drawing/2016/5/13/chartex" xmlns:cx8="http://schemas.microsoft.com/office/drawing/2016/5/14/chartex" xmlns:mc="http://schemas.openxmlformats.org/markup-compatibility/2006" xmlns:aink="http://schemas.microsoft.com/office/drawing/2016/ink" xmlns:am3d="http://schemas.microsoft.com/office/drawing/2017/model3d" xmlns:o="urn:schemas-microsoft-com:office:office" xmlns:r="http://schemas.openxmlformats.org/officeDocument/2006/relationships" xmlns:m="http://schemas.openxmlformats.org/officeDocument/2006/math" xmlns:v="urn:schemas-microsoft-com:vml" xmlns:wp14="http://schemas.microsoft.com/office/word/2010/wordprocessingDrawing" xmlns:wp="http://schemas.openxmlformats.org/drawingml/2006/wordprocessingDrawing" xmlns:w10="urn:schemas-microsoft-com:office:word" xmlns:w="http://schemas.openxmlformats.org/wordprocessingml/2006/main" xmlns:w14="http://schemas.microsoft.com/office/word/2010/wordml" xmlns:w15="http://schemas.microsoft.com/office/word/2012/wordml" xmlns:w16cex="http://schemas.microsoft.com/office/word/2018/wordml/cex" xmlns:w16cid="http://schemas.microsoft.com/office/word/2016/wordml/cid" xmlns:w16="http://schemas.microsoft.com/office/word/2018/wordml" xmlns:w16se="http://schemas.microsoft.com/office/word/2015/wordml/symex" xmlns:wpg="http://schemas.microsoft.com/office/word/2010/wordprocessingGroup" xmlns:wpi="http://schemas.microsoft.com/office/word/2010/wordprocessingInk" xmlns:wne="http://schemas.microsoft.com/office/word/2006/wordml" xmlns:wps="http://schemas.microsoft.com/office/word/2010/wordprocessingShape" mc:Ignorable="w14 w15 w16se w16cid w16 w16cex wp14">
   <w:endnote w:type="separator" w:id="-1">
     <w:p>
       <w:pPr>
@@ -3223,7 +3090,7 @@
 </file>
 
 <file path=word/footer1.xml><?xml version="1.0" encoding="utf-8"?>
-<w:ftr xmlns:wpc="http://schemas.microsoft.com/office/word/2010/wordprocessingCanvas" xmlns:mc="http://schemas.openxmlformats.org/markup-compatibility/2006" xmlns:o="urn:schemas-microsoft-com:office:office" xmlns:r="http://schemas.openxmlformats.org/officeDocument/2006/relationships" xmlns:m="http://schemas.openxmlformats.org/officeDocument/2006/math" xmlns:v="urn:schemas-microsoft-com:vml" xmlns:wp14="http://schemas.microsoft.com/office/word/2010/wordprocessingDrawing" xmlns:wp="http://schemas.openxmlformats.org/drawingml/2006/wordprocessingDrawing" xmlns:w10="urn:schemas-microsoft-com:office:word" xmlns:w="http://schemas.openxmlformats.org/wordprocessingml/2006/main" xmlns:w14="http://schemas.microsoft.com/office/word/2010/wordml" xmlns:w15="http://schemas.microsoft.com/office/word/2012/wordml" xmlns:wpg="http://schemas.microsoft.com/office/word/2010/wordprocessingGroup" xmlns:wpi="http://schemas.microsoft.com/office/word/2010/wordprocessingInk" xmlns:wne="http://schemas.microsoft.com/office/word/2006/wordml" xmlns:wps="http://schemas.microsoft.com/office/word/2010/wordprocessingShape" mc:Ignorable="w14 w15 wp14">
+<w:ftr xmlns:wpc="http://schemas.microsoft.com/office/word/2010/wordprocessingCanvas" xmlns:cx="http://schemas.microsoft.com/office/drawing/2014/chartex" xmlns:cx1="http://schemas.microsoft.com/office/drawing/2015/9/8/chartex" xmlns:cx2="http://schemas.microsoft.com/office/drawing/2015/10/21/chartex" xmlns:cx3="http://schemas.microsoft.com/office/drawing/2016/5/9/chartex" xmlns:cx4="http://schemas.microsoft.com/office/drawing/2016/5/10/chartex" xmlns:cx5="http://schemas.microsoft.com/office/drawing/2016/5/11/chartex" xmlns:cx6="http://schemas.microsoft.com/office/drawing/2016/5/12/chartex" xmlns:cx7="http://schemas.microsoft.com/office/drawing/2016/5/13/chartex" xmlns:cx8="http://schemas.microsoft.com/office/drawing/2016/5/14/chartex" xmlns:mc="http://schemas.openxmlformats.org/markup-compatibility/2006" xmlns:aink="http://schemas.microsoft.com/office/drawing/2016/ink" xmlns:am3d="http://schemas.microsoft.com/office/drawing/2017/model3d" xmlns:o="urn:schemas-microsoft-com:office:office" xmlns:r="http://schemas.openxmlformats.org/officeDocument/2006/relationships" xmlns:m="http://schemas.openxmlformats.org/officeDocument/2006/math" xmlns:v="urn:schemas-microsoft-com:vml" xmlns:wp14="http://schemas.microsoft.com/office/word/2010/wordprocessingDrawing" xmlns:wp="http://schemas.openxmlformats.org/drawingml/2006/wordprocessingDrawing" xmlns:w10="urn:schemas-microsoft-com:office:word" xmlns:w="http://schemas.openxmlformats.org/wordprocessingml/2006/main" xmlns:w14="http://schemas.microsoft.com/office/word/2010/wordml" xmlns:w15="http://schemas.microsoft.com/office/word/2012/wordml" xmlns:w16cex="http://schemas.microsoft.com/office/word/2018/wordml/cex" xmlns:w16cid="http://schemas.microsoft.com/office/word/2016/wordml/cid" xmlns:w16="http://schemas.microsoft.com/office/word/2018/wordml" xmlns:w16se="http://schemas.microsoft.com/office/word/2015/wordml/symex" xmlns:wpg="http://schemas.microsoft.com/office/word/2010/wordprocessingGroup" xmlns:wpi="http://schemas.microsoft.com/office/word/2010/wordprocessingInk" xmlns:wne="http://schemas.microsoft.com/office/word/2006/wordml" xmlns:wps="http://schemas.microsoft.com/office/word/2010/wordprocessingShape" mc:Ignorable="w14 w15 w16se w16cid w16 w16cex wp14">
   <w:tbl>
     <w:tblPr>
       <w:tblStyle w:val="Tabelacomgrade"/>
@@ -3378,7 +3245,7 @@
 </file>
 
 <file path=word/footnotes.xml><?xml version="1.0" encoding="utf-8"?>
-<w:footnotes xmlns:wpc="http://schemas.microsoft.com/office/word/2010/wordprocessingCanvas" xmlns:mc="http://schemas.openxmlformats.org/markup-compatibility/2006" xmlns:o="urn:schemas-microsoft-com:office:office" xmlns:r="http://schemas.openxmlformats.org/officeDocument/2006/relationships" xmlns:m="http://schemas.openxmlformats.org/officeDocument/2006/math" xmlns:v="urn:schemas-microsoft-com:vml" xmlns:wp14="http://schemas.microsoft.com/office/word/2010/wordprocessingDrawing" xmlns:wp="http://schemas.openxmlformats.org/drawingml/2006/wordprocessingDrawing" xmlns:w10="urn:schemas-microsoft-com:office:word" xmlns:w="http://schemas.openxmlformats.org/wordprocessingml/2006/main" xmlns:w14="http://schemas.microsoft.com/office/word/2010/wordml" xmlns:w15="http://schemas.microsoft.com/office/word/2012/wordml" xmlns:wpg="http://schemas.microsoft.com/office/word/2010/wordprocessingGroup" xmlns:wpi="http://schemas.microsoft.com/office/word/2010/wordprocessingInk" xmlns:wne="http://schemas.microsoft.com/office/word/2006/wordml" xmlns:wps="http://schemas.microsoft.com/office/word/2010/wordprocessingShape" mc:Ignorable="w14 w15 wp14">
+<w:footnotes xmlns:wpc="http://schemas.microsoft.com/office/word/2010/wordprocessingCanvas" xmlns:cx="http://schemas.microsoft.com/office/drawing/2014/chartex" xmlns:cx1="http://schemas.microsoft.com/office/drawing/2015/9/8/chartex" xmlns:cx2="http://schemas.microsoft.com/office/drawing/2015/10/21/chartex" xmlns:cx3="http://schemas.microsoft.com/office/drawing/2016/5/9/chartex" xmlns:cx4="http://schemas.microsoft.com/office/drawing/2016/5/10/chartex" xmlns:cx5="http://schemas.microsoft.com/office/drawing/2016/5/11/chartex" xmlns:cx6="http://schemas.microsoft.com/office/drawing/2016/5/12/chartex" xmlns:cx7="http://schemas.microsoft.com/office/drawing/2016/5/13/chartex" xmlns:cx8="http://schemas.microsoft.com/office/drawing/2016/5/14/chartex" xmlns:mc="http://schemas.openxmlformats.org/markup-compatibility/2006" xmlns:aink="http://schemas.microsoft.com/office/drawing/2016/ink" xmlns:am3d="http://schemas.microsoft.com/office/drawing/2017/model3d" xmlns:o="urn:schemas-microsoft-com:office:office" xmlns:r="http://schemas.openxmlformats.org/officeDocument/2006/relationships" xmlns:m="http://schemas.openxmlformats.org/officeDocument/2006/math" xmlns:v="urn:schemas-microsoft-com:vml" xmlns:wp14="http://schemas.microsoft.com/office/word/2010/wordprocessingDrawing" xmlns:wp="http://schemas.openxmlformats.org/drawingml/2006/wordprocessingDrawing" xmlns:w10="urn:schemas-microsoft-com:office:word" xmlns:w="http://schemas.openxmlformats.org/wordprocessingml/2006/main" xmlns:w14="http://schemas.microsoft.com/office/word/2010/wordml" xmlns:w15="http://schemas.microsoft.com/office/word/2012/wordml" xmlns:w16cex="http://schemas.microsoft.com/office/word/2018/wordml/cex" xmlns:w16cid="http://schemas.microsoft.com/office/word/2016/wordml/cid" xmlns:w16="http://schemas.microsoft.com/office/word/2018/wordml" xmlns:w16se="http://schemas.microsoft.com/office/word/2015/wordml/symex" xmlns:wpg="http://schemas.microsoft.com/office/word/2010/wordprocessingGroup" xmlns:wpi="http://schemas.microsoft.com/office/word/2010/wordprocessingInk" xmlns:wne="http://schemas.microsoft.com/office/word/2006/wordml" xmlns:wps="http://schemas.microsoft.com/office/word/2010/wordprocessingShape" mc:Ignorable="w14 w15 w16se w16cid w16 w16cex wp14">
   <w:footnote w:type="separator" w:id="-1">
     <w:p>
       <w:pPr>
@@ -3403,8 +3270,8 @@
 </file>
 
 <file path=word/numbering.xml><?xml version="1.0" encoding="utf-8"?>
-<w:numbering xmlns:wpc="http://schemas.microsoft.com/office/word/2010/wordprocessingCanvas" xmlns:mc="http://schemas.openxmlformats.org/markup-compatibility/2006" xmlns:o="urn:schemas-microsoft-com:office:office" xmlns:r="http://schemas.openxmlformats.org/officeDocument/2006/relationships" xmlns:m="http://schemas.openxmlformats.org/officeDocument/2006/math" xmlns:v="urn:schemas-microsoft-com:vml" xmlns:wp14="http://schemas.microsoft.com/office/word/2010/wordprocessingDrawing" xmlns:wp="http://schemas.openxmlformats.org/drawingml/2006/wordprocessingDrawing" xmlns:w10="urn:schemas-microsoft-com:office:word" xmlns:w="http://schemas.openxmlformats.org/wordprocessingml/2006/main" xmlns:w14="http://schemas.microsoft.com/office/word/2010/wordml" xmlns:w15="http://schemas.microsoft.com/office/word/2012/wordml" xmlns:wpg="http://schemas.microsoft.com/office/word/2010/wordprocessingGroup" xmlns:wpi="http://schemas.microsoft.com/office/word/2010/wordprocessingInk" xmlns:wne="http://schemas.microsoft.com/office/word/2006/wordml" xmlns:wps="http://schemas.microsoft.com/office/word/2010/wordprocessingShape" mc:Ignorable="w14 w15 wp14">
-  <w:abstractNum w:abstractNumId="0">
+<w:numbering xmlns:wpc="http://schemas.microsoft.com/office/word/2010/wordprocessingCanvas" xmlns:cx="http://schemas.microsoft.com/office/drawing/2014/chartex" xmlns:cx1="http://schemas.microsoft.com/office/drawing/2015/9/8/chartex" xmlns:cx2="http://schemas.microsoft.com/office/drawing/2015/10/21/chartex" xmlns:cx3="http://schemas.microsoft.com/office/drawing/2016/5/9/chartex" xmlns:cx4="http://schemas.microsoft.com/office/drawing/2016/5/10/chartex" xmlns:cx5="http://schemas.microsoft.com/office/drawing/2016/5/11/chartex" xmlns:cx6="http://schemas.microsoft.com/office/drawing/2016/5/12/chartex" xmlns:cx7="http://schemas.microsoft.com/office/drawing/2016/5/13/chartex" xmlns:cx8="http://schemas.microsoft.com/office/drawing/2016/5/14/chartex" xmlns:mc="http://schemas.openxmlformats.org/markup-compatibility/2006" xmlns:aink="http://schemas.microsoft.com/office/drawing/2016/ink" xmlns:am3d="http://schemas.microsoft.com/office/drawing/2017/model3d" xmlns:o="urn:schemas-microsoft-com:office:office" xmlns:r="http://schemas.openxmlformats.org/officeDocument/2006/relationships" xmlns:m="http://schemas.openxmlformats.org/officeDocument/2006/math" xmlns:v="urn:schemas-microsoft-com:vml" xmlns:wp14="http://schemas.microsoft.com/office/word/2010/wordprocessingDrawing" xmlns:wp="http://schemas.openxmlformats.org/drawingml/2006/wordprocessingDrawing" xmlns:w10="urn:schemas-microsoft-com:office:word" xmlns:w="http://schemas.openxmlformats.org/wordprocessingml/2006/main" xmlns:w14="http://schemas.microsoft.com/office/word/2010/wordml" xmlns:w15="http://schemas.microsoft.com/office/word/2012/wordml" xmlns:w16cex="http://schemas.microsoft.com/office/word/2018/wordml/cex" xmlns:w16cid="http://schemas.microsoft.com/office/word/2016/wordml/cid" xmlns:w16="http://schemas.microsoft.com/office/word/2018/wordml" xmlns:w16se="http://schemas.microsoft.com/office/word/2015/wordml/symex" xmlns:wpg="http://schemas.microsoft.com/office/word/2010/wordprocessingGroup" xmlns:wpi="http://schemas.microsoft.com/office/word/2010/wordprocessingInk" xmlns:wne="http://schemas.microsoft.com/office/word/2006/wordml" xmlns:wps="http://schemas.microsoft.com/office/word/2010/wordprocessingShape" mc:Ignorable="w14 w15 w16se w16cid w16 w16cex wp14">
+  <w:abstractNum w:abstractNumId="0" w15:restartNumberingAfterBreak="0">
     <w:nsid w:val="09C927CA"/>
     <w:multiLevelType w:val="hybridMultilevel"/>
     <w:tmpl w:val="22F46EBE"/>
@@ -3496,7 +3363,7 @@
       </w:pPr>
     </w:lvl>
   </w:abstractNum>
-  <w:abstractNum w:abstractNumId="1">
+  <w:abstractNum w:abstractNumId="1" w15:restartNumberingAfterBreak="0">
     <w:nsid w:val="1756633F"/>
     <w:multiLevelType w:val="hybridMultilevel"/>
     <w:tmpl w:val="F67EF79C"/>
@@ -3645,7 +3512,7 @@
       </w:rPr>
     </w:lvl>
   </w:abstractNum>
-  <w:abstractNum w:abstractNumId="2">
+  <w:abstractNum w:abstractNumId="2" w15:restartNumberingAfterBreak="0">
     <w:nsid w:val="26610E0B"/>
     <w:multiLevelType w:val="multilevel"/>
     <w:tmpl w:val="71BEF430"/>
@@ -3735,7 +3602,7 @@
       </w:pPr>
     </w:lvl>
   </w:abstractNum>
-  <w:abstractNum w:abstractNumId="3">
+  <w:abstractNum w:abstractNumId="3" w15:restartNumberingAfterBreak="0">
     <w:nsid w:val="3D017D34"/>
     <w:multiLevelType w:val="multilevel"/>
     <w:tmpl w:val="5AA86E02"/>
@@ -3885,7 +3752,7 @@
       </w:rPr>
     </w:lvl>
   </w:abstractNum>
-  <w:abstractNum w:abstractNumId="4">
+  <w:abstractNum w:abstractNumId="4" w15:restartNumberingAfterBreak="0">
     <w:nsid w:val="41C15200"/>
     <w:multiLevelType w:val="multilevel"/>
     <w:tmpl w:val="5DC859F6"/>
@@ -4039,7 +3906,7 @@
       </w:rPr>
     </w:lvl>
   </w:abstractNum>
-  <w:abstractNum w:abstractNumId="5">
+  <w:abstractNum w:abstractNumId="5" w15:restartNumberingAfterBreak="0">
     <w:nsid w:val="4E641F29"/>
     <w:multiLevelType w:val="hybridMultilevel"/>
     <w:tmpl w:val="4BD0D6CA"/>
@@ -4126,7 +3993,7 @@
       </w:pPr>
     </w:lvl>
   </w:abstractNum>
-  <w:abstractNum w:abstractNumId="6">
+  <w:abstractNum w:abstractNumId="6" w15:restartNumberingAfterBreak="0">
     <w:nsid w:val="78837FF9"/>
     <w:multiLevelType w:val="multilevel"/>
     <w:tmpl w:val="17FA3E9A"/>
@@ -4292,7 +4159,7 @@
 </file>
 
 <file path=word/styles.xml><?xml version="1.0" encoding="utf-8"?>
-<w:styles xmlns:mc="http://schemas.openxmlformats.org/markup-compatibility/2006" xmlns:r="http://schemas.openxmlformats.org/officeDocument/2006/relationships" xmlns:w="http://schemas.openxmlformats.org/wordprocessingml/2006/main" xmlns:w14="http://schemas.microsoft.com/office/word/2010/wordml" xmlns:w15="http://schemas.microsoft.com/office/word/2012/wordml" mc:Ignorable="w14 w15">
+<w:styles xmlns:mc="http://schemas.openxmlformats.org/markup-compatibility/2006" xmlns:r="http://schemas.openxmlformats.org/officeDocument/2006/relationships" xmlns:w="http://schemas.openxmlformats.org/wordprocessingml/2006/main" xmlns:w14="http://schemas.microsoft.com/office/word/2010/wordml" xmlns:w15="http://schemas.microsoft.com/office/word/2012/wordml" xmlns:w16cex="http://schemas.microsoft.com/office/word/2018/wordml/cex" xmlns:w16cid="http://schemas.microsoft.com/office/word/2016/wordml/cid" xmlns:w16="http://schemas.microsoft.com/office/word/2018/wordml" xmlns:w16se="http://schemas.microsoft.com/office/word/2015/wordml/symex" mc:Ignorable="w14 w15 w16se w16cid w16 w16cex">
   <w:docDefaults>
     <w:rPrDefault>
       <w:rPr>
@@ -4308,7 +4175,7 @@
       </w:pPr>
     </w:pPrDefault>
   </w:docDefaults>
-  <w:latentStyles w:defLockedState="0" w:defUIPriority="99" w:defSemiHidden="0" w:defUnhideWhenUsed="0" w:defQFormat="0" w:count="371">
+  <w:latentStyles w:defLockedState="0" w:defUIPriority="99" w:defSemiHidden="0" w:defUnhideWhenUsed="0" w:defQFormat="0" w:count="376">
     <w:lsdException w:name="Normal" w:uiPriority="0" w:qFormat="1"/>
     <w:lsdException w:name="heading 1" w:uiPriority="0" w:qFormat="1"/>
     <w:lsdException w:name="heading 2" w:semiHidden="1" w:uiPriority="9" w:unhideWhenUsed="1" w:qFormat="1"/>
@@ -4414,7 +4281,6 @@
     <w:lsdException w:name="HTML Sample" w:semiHidden="1" w:unhideWhenUsed="1"/>
     <w:lsdException w:name="HTML Typewriter" w:semiHidden="1" w:unhideWhenUsed="1"/>
     <w:lsdException w:name="HTML Variable" w:semiHidden="1" w:unhideWhenUsed="1"/>
-    <w:lsdException w:name="Normal Table" w:semiHidden="1" w:unhideWhenUsed="1"/>
     <w:lsdException w:name="annotation subject" w:semiHidden="1" w:unhideWhenUsed="1"/>
     <w:lsdException w:name="No List" w:semiHidden="1" w:unhideWhenUsed="1"/>
     <w:lsdException w:name="Outline List 1" w:semiHidden="1" w:unhideWhenUsed="1"/>
@@ -4457,11 +4323,8 @@
     <w:lsdException w:name="Table Contemporary" w:semiHidden="1" w:unhideWhenUsed="1"/>
     <w:lsdException w:name="Table Elegant" w:semiHidden="1" w:unhideWhenUsed="1"/>
     <w:lsdException w:name="Table Professional" w:semiHidden="1" w:unhideWhenUsed="1"/>
-    <w:lsdException w:name="Table Subtle 1" w:semiHidden="1" w:unhideWhenUsed="1"/>
     <w:lsdException w:name="Table Subtle 2" w:semiHidden="1" w:unhideWhenUsed="1"/>
     <w:lsdException w:name="Table Web 1" w:semiHidden="1" w:unhideWhenUsed="1"/>
-    <w:lsdException w:name="Table Web 2" w:semiHidden="1" w:unhideWhenUsed="1"/>
-    <w:lsdException w:name="Table Web 3" w:semiHidden="1" w:unhideWhenUsed="1"/>
     <w:lsdException w:name="Balloon Text" w:semiHidden="1" w:unhideWhenUsed="1"/>
     <w:lsdException w:name="Table Grid" w:uiPriority="59"/>
     <w:lsdException w:name="Table Theme" w:semiHidden="1" w:unhideWhenUsed="1"/>
@@ -4680,6 +4543,11 @@
     <w:lsdException w:name="List Table 5 Dark Accent 6" w:uiPriority="50"/>
     <w:lsdException w:name="List Table 6 Colorful Accent 6" w:uiPriority="51"/>
     <w:lsdException w:name="List Table 7 Colorful Accent 6" w:uiPriority="52"/>
+    <w:lsdException w:name="Mention" w:semiHidden="1" w:unhideWhenUsed="1"/>
+    <w:lsdException w:name="Smart Hyperlink" w:semiHidden="1" w:unhideWhenUsed="1"/>
+    <w:lsdException w:name="Hashtag" w:semiHidden="1" w:unhideWhenUsed="1"/>
+    <w:lsdException w:name="Unresolved Mention" w:semiHidden="1" w:unhideWhenUsed="1"/>
+    <w:lsdException w:name="Smart Link" w:semiHidden="1" w:unhideWhenUsed="1"/>
   </w:latentStyles>
   <w:style w:type="paragraph" w:default="1" w:styleId="Normal">
     <w:name w:val="Normal"/>
@@ -5294,7 +5162,6 @@
       <w:spacing w:after="0" w:line="240" w:lineRule="auto"/>
     </w:pPr>
     <w:tblPr>
-      <w:tblInd w:w="0" w:type="dxa"/>
       <w:tblBorders>
         <w:top w:val="single" w:sz="4" w:space="0" w:color="auto"/>
         <w:left w:val="single" w:sz="4" w:space="0" w:color="auto"/>
@@ -5303,12 +5170,6 @@
         <w:insideH w:val="single" w:sz="4" w:space="0" w:color="auto"/>
         <w:insideV w:val="single" w:sz="4" w:space="0" w:color="auto"/>
       </w:tblBorders>
-      <w:tblCellMar>
-        <w:top w:w="0" w:type="dxa"/>
-        <w:left w:w="108" w:type="dxa"/>
-        <w:bottom w:w="0" w:type="dxa"/>
-        <w:right w:w="108" w:type="dxa"/>
-      </w:tblCellMar>
     </w:tblPr>
   </w:style>
   <w:style w:type="paragraph" w:styleId="PargrafodaLista">

</xml_diff>